<commit_message>
Final draft of Increment 1 Report
</commit_message>
<xml_diff>
--- a/Documents/Increment 1 Report.docx
+++ b/Documents/Increment 1 Report.docx
@@ -49,7 +49,6 @@
                 <w:dataBinding w:prefixMappings="xmlns:ns0='http://schemas.openxmlformats.org/officeDocument/2006/extended-properties'" w:xpath="/ns0:Properties[1]/ns0:Company[1]" w:storeItemID="{6668398D-A668-4E3E-A5EB-62B293D839F1}"/>
                 <w:text/>
               </w:sdtPr>
-              <w:sdtEndPr/>
               <w:sdtContent>
                 <w:tc>
                   <w:tcPr>
@@ -280,9 +279,6 @@
                 </w:rPr>
                 <w:alias w:val="Date"/>
                 <w:id w:val="516659546"/>
-                <w:placeholder>
-                  <w:docPart w:val="CFF0A83A431A4E049C903FEF3C22FC25"/>
-                </w:placeholder>
                 <w:dataBinding w:prefixMappings="xmlns:ns0='http://schemas.microsoft.com/office/2006/coverPageProps'" w:xpath="/ns0:CoverPageProperties[1]/ns0:PublishDate[1]" w:storeItemID="{55AF091B-3C7A-41E3-B477-F2FDAA23CFDA}"/>
                 <w:date w:fullDate="2013-03-12T00:00:00Z">
                   <w:dateFormat w:val="M/d/yyyy"/>
@@ -362,15 +358,203 @@
     </w:p>
     <w:p>
       <w:pPr>
-        <w:rPr>
-          <w:color w:val="FF0000"/>
-        </w:rPr>
-      </w:pPr>
-      <w:r>
-        <w:rPr>
-          <w:color w:val="FF0000"/>
-        </w:rPr>
-        <w:t>TBD</w:t>
+        <w:pStyle w:val="Heading2"/>
+      </w:pPr>
+      <w:r>
+        <w:t>Class Diagram</w:t>
+      </w:r>
+      <w:r>
+        <w:t>s</w:t>
+      </w:r>
+    </w:p>
+    <w:p/>
+    <w:p>
+      <w:pPr>
+        <w:pStyle w:val="Heading3"/>
+      </w:pPr>
+      <w:r>
+        <w:t>Database</w:t>
+      </w:r>
+    </w:p>
+    <w:p>
+      <w:r>
+        <w:object w:dxaOrig="3631" w:dyaOrig="2476">
+          <v:shapetype id="_x0000_t75" coordsize="21600,21600" o:spt="75" o:preferrelative="t" path="m@4@5l@4@11@9@11@9@5xe" filled="f" stroked="f">
+            <v:stroke joinstyle="miter"/>
+            <v:formulas>
+              <v:f eqn="if lineDrawn pixelLineWidth 0"/>
+              <v:f eqn="sum @0 1 0"/>
+              <v:f eqn="sum 0 0 @1"/>
+              <v:f eqn="prod @2 1 2"/>
+              <v:f eqn="prod @3 21600 pixelWidth"/>
+              <v:f eqn="prod @3 21600 pixelHeight"/>
+              <v:f eqn="sum @0 0 1"/>
+              <v:f eqn="prod @6 1 2"/>
+              <v:f eqn="prod @7 21600 pixelWidth"/>
+              <v:f eqn="sum @8 21600 0"/>
+              <v:f eqn="prod @7 21600 pixelHeight"/>
+              <v:f eqn="sum @10 21600 0"/>
+            </v:formulas>
+            <v:path o:extrusionok="f" gradientshapeok="t" o:connecttype="rect"/>
+            <o:lock v:ext="edit" aspectratio="t"/>
+          </v:shapetype>
+          <v:shape id="_x0000_i1044" type="#_x0000_t75" style="width:181.35pt;height:123.6pt" o:ole="">
+            <v:imagedata r:id="rId6" o:title=""/>
+          </v:shape>
+          <o:OLEObject Type="Embed" ProgID="Visio.Drawing.15" ShapeID="_x0000_i1044" DrawAspect="Content" ObjectID="_1424546081" r:id="rId7"/>
+        </w:object>
+      </w:r>
+      <w:r>
+        <w:object w:dxaOrig="3631" w:dyaOrig="2955">
+          <v:shape id="_x0000_i1054" type="#_x0000_t75" style="width:181.35pt;height:148.1pt" o:ole="">
+            <v:imagedata r:id="rId8" o:title=""/>
+          </v:shape>
+          <o:OLEObject Type="Embed" ProgID="Visio.Drawing.15" ShapeID="_x0000_i1054" DrawAspect="Content" ObjectID="_1424546082" r:id="rId9"/>
+        </w:object>
+      </w:r>
+      <w:r>
+        <w:object w:dxaOrig="3631" w:dyaOrig="1996">
+          <v:shape id="_x0000_i1045" type="#_x0000_t75" style="width:181.35pt;height:99.85pt" o:ole="">
+            <v:imagedata r:id="rId10" o:title=""/>
+          </v:shape>
+          <o:OLEObject Type="Embed" ProgID="Visio.Drawing.15" ShapeID="_x0000_i1045" DrawAspect="Content" ObjectID="_1424546083" r:id="rId11"/>
+        </w:object>
+      </w:r>
+      <w:r>
+        <w:object w:dxaOrig="3631" w:dyaOrig="1756">
+          <v:shape id="_x0000_i1046" type="#_x0000_t75" style="width:181.35pt;height:87.6pt" o:ole="">
+            <v:imagedata r:id="rId12" o:title=""/>
+          </v:shape>
+          <o:OLEObject Type="Embed" ProgID="Visio.Drawing.15" ShapeID="_x0000_i1046" DrawAspect="Content" ObjectID="_1424546084" r:id="rId13"/>
+        </w:object>
+      </w:r>
+      <w:r>
+        <w:object w:dxaOrig="3631" w:dyaOrig="2716">
+          <v:shape id="_x0000_i1053" type="#_x0000_t75" style="width:181.35pt;height:135.85pt" o:ole="">
+            <v:imagedata r:id="rId14" o:title=""/>
+          </v:shape>
+          <o:OLEObject Type="Embed" ProgID="Visio.Drawing.15" ShapeID="_x0000_i1053" DrawAspect="Content" ObjectID="_1424546085" r:id="rId15"/>
+        </w:object>
+      </w:r>
+      <w:r>
+        <w:object w:dxaOrig="3631" w:dyaOrig="2235">
+          <v:shape id="_x0000_i1047" type="#_x0000_t75" style="width:181.35pt;height:112.1pt" o:ole="">
+            <v:imagedata r:id="rId16" o:title=""/>
+          </v:shape>
+          <o:OLEObject Type="Embed" ProgID="Visio.Drawing.15" ShapeID="_x0000_i1047" DrawAspect="Content" ObjectID="_1424546086" r:id="rId17"/>
+        </w:object>
+      </w:r>
+      <w:r>
+        <w:object w:dxaOrig="3631" w:dyaOrig="1996">
+          <v:shape id="_x0000_i1048" type="#_x0000_t75" style="width:181.35pt;height:99.85pt" o:ole="">
+            <v:imagedata r:id="rId18" o:title=""/>
+          </v:shape>
+          <o:OLEObject Type="Embed" ProgID="Visio.Drawing.15" ShapeID="_x0000_i1048" DrawAspect="Content" ObjectID="_1424546087" r:id="rId19"/>
+        </w:object>
+      </w:r>
+      <w:r>
+        <w:object w:dxaOrig="3631" w:dyaOrig="1996">
+          <v:shape id="_x0000_i1049" type="#_x0000_t75" style="width:181.35pt;height:99.85pt" o:ole="">
+            <v:imagedata r:id="rId20" o:title=""/>
+          </v:shape>
+          <o:OLEObject Type="Embed" ProgID="Visio.Drawing.15" ShapeID="_x0000_i1049" DrawAspect="Content" ObjectID="_1424546088" r:id="rId21"/>
+        </w:object>
+      </w:r>
+      <w:r>
+        <w:object w:dxaOrig="3631" w:dyaOrig="1996">
+          <v:shape id="_x0000_i1050" type="#_x0000_t75" style="width:181.35pt;height:99.85pt" o:ole="">
+            <v:imagedata r:id="rId22" o:title=""/>
+          </v:shape>
+          <o:OLEObject Type="Embed" ProgID="Visio.Drawing.15" ShapeID="_x0000_i1050" DrawAspect="Content" ObjectID="_1424546089" r:id="rId23"/>
+        </w:object>
+      </w:r>
+      <w:r>
+        <w:object w:dxaOrig="3631" w:dyaOrig="2235">
+          <v:shape id="_x0000_i1051" type="#_x0000_t75" style="width:181.35pt;height:112.1pt" o:ole="">
+            <v:imagedata r:id="rId24" o:title=""/>
+          </v:shape>
+          <o:OLEObject Type="Embed" ProgID="Visio.Drawing.15" ShapeID="_x0000_i1051" DrawAspect="Content" ObjectID="_1424546090" r:id="rId25"/>
+        </w:object>
+      </w:r>
+    </w:p>
+    <w:p>
+      <w:pPr>
+        <w:pStyle w:val="Heading3"/>
+      </w:pPr>
+      <w:proofErr w:type="spellStart"/>
+      <w:r>
+        <w:t>StudentDataService</w:t>
+      </w:r>
+      <w:proofErr w:type="spellEnd"/>
+    </w:p>
+    <w:p>
+      <w:r>
+        <w:object w:dxaOrig="3631" w:dyaOrig="5340">
+          <v:shape id="_x0000_i1055" type="#_x0000_t75" style="width:181.35pt;height:266.95pt" o:ole="">
+            <v:imagedata r:id="rId26" o:title=""/>
+          </v:shape>
+          <o:OLEObject Type="Embed" ProgID="Visio.Drawing.15" ShapeID="_x0000_i1055" DrawAspect="Content" ObjectID="_1424546091" r:id="rId27"/>
+        </w:object>
+      </w:r>
+    </w:p>
+    <w:p>
+      <w:pPr>
+        <w:pStyle w:val="Heading3"/>
+      </w:pPr>
+      <w:proofErr w:type="spellStart"/>
+      <w:r>
+        <w:lastRenderedPageBreak/>
+        <w:t>AccountService</w:t>
+      </w:r>
+      <w:proofErr w:type="spellEnd"/>
+    </w:p>
+    <w:p>
+      <w:r>
+        <w:object w:dxaOrig="3631" w:dyaOrig="4141">
+          <v:shape id="_x0000_i1052" type="#_x0000_t75" style="width:181.35pt;height:207.15pt" o:ole="">
+            <v:imagedata r:id="rId28" o:title=""/>
+          </v:shape>
+          <o:OLEObject Type="Embed" ProgID="Visio.Drawing.15" ShapeID="_x0000_i1052" DrawAspect="Content" ObjectID="_1424546092" r:id="rId29"/>
+        </w:object>
+      </w:r>
+    </w:p>
+    <w:p>
+      <w:pPr>
+        <w:pStyle w:val="Heading2"/>
+      </w:pPr>
+      <w:r>
+        <w:lastRenderedPageBreak/>
+        <w:t>Sequence Diagrams</w:t>
+      </w:r>
+    </w:p>
+    <w:p>
+      <w:r>
+        <w:object w:dxaOrig="8130" w:dyaOrig="15330">
+          <v:shape id="_x0000_i1056" type="#_x0000_t75" style="width:331.45pt;height:624.9pt" o:ole="">
+            <v:imagedata r:id="rId30" o:title=""/>
+          </v:shape>
+          <o:OLEObject Type="Embed" ProgID="Visio.Drawing.15" ShapeID="_x0000_i1056" DrawAspect="Content" ObjectID="_1424546093" r:id="rId31"/>
+        </w:object>
+      </w:r>
+    </w:p>
+    <w:p>
+      <w:r>
+        <w:object w:dxaOrig="9391" w:dyaOrig="15706">
+          <v:shape id="_x0000_i1057" type="#_x0000_t75" style="width:387.15pt;height:9in" o:ole="">
+            <v:imagedata r:id="rId32" o:title=""/>
+          </v:shape>
+          <o:OLEObject Type="Embed" ProgID="Visio.Drawing.15" ShapeID="_x0000_i1057" DrawAspect="Content" ObjectID="_1424546094" r:id="rId33"/>
+        </w:object>
+      </w:r>
+    </w:p>
+    <w:p>
+      <w:r>
+        <w:object w:dxaOrig="9391" w:dyaOrig="8671">
+          <v:shape id="_x0000_i1058" type="#_x0000_t75" style="width:469.35pt;height:433.35pt" o:ole="">
+            <v:imagedata r:id="rId34" o:title=""/>
+          </v:shape>
+          <o:OLEObject Type="Embed" ProgID="Visio.Drawing.15" ShapeID="_x0000_i1058" DrawAspect="Content" ObjectID="_1424546095" r:id="rId35"/>
+        </w:object>
       </w:r>
     </w:p>
     <w:p>
@@ -452,6 +636,7 @@
       </w:pPr>
       <w:proofErr w:type="gramStart"/>
       <w:r>
+        <w:lastRenderedPageBreak/>
         <w:t>Identification number of this account.</w:t>
       </w:r>
       <w:proofErr w:type="gramEnd"/>
@@ -1400,6 +1585,7 @@
       </w:pPr>
       <w:proofErr w:type="gramStart"/>
       <w:r>
+        <w:lastRenderedPageBreak/>
         <w:t>The name of the course.</w:t>
       </w:r>
       <w:proofErr w:type="gramEnd"/>
@@ -1993,7 +2179,6 @@
         <w:pStyle w:val="Heading3"/>
       </w:pPr>
       <w:r>
-        <w:lastRenderedPageBreak/>
         <w:t>Locations</w:t>
       </w:r>
     </w:p>
@@ -2280,6 +2465,7 @@
       </w:pPr>
       <w:proofErr w:type="gramStart"/>
       <w:r>
+        <w:lastRenderedPageBreak/>
         <w:t>The last account ID number that we generated.</w:t>
       </w:r>
       <w:proofErr w:type="gramEnd"/>
@@ -2883,7 +3069,6 @@
           <w:rFonts w:ascii="Courier New" w:hAnsi="Courier New" w:cs="Courier New"/>
           <w:b/>
         </w:rPr>
-        <w:lastRenderedPageBreak/>
         <w:t>teacherID</w:t>
       </w:r>
       <w:proofErr w:type="spellEnd"/>
@@ -4508,7 +4693,6 @@
     <w:p>
       <w:proofErr w:type="spellStart"/>
       <w:r>
-        <w:lastRenderedPageBreak/>
         <w:t>LinkAccounts</w:t>
       </w:r>
       <w:proofErr w:type="spellEnd"/>
@@ -4745,6 +4929,7 @@
         <w:pStyle w:val="Heading3"/>
       </w:pPr>
       <w:r>
+        <w:lastRenderedPageBreak/>
         <w:t>Assignment</w:t>
       </w:r>
     </w:p>
@@ -5980,7 +6165,6 @@
         <w:pStyle w:val="Heading3"/>
       </w:pPr>
       <w:r>
-        <w:lastRenderedPageBreak/>
         <w:t>Functions</w:t>
       </w:r>
     </w:p>
@@ -9904,6 +10088,7 @@
           <w:szCs w:val="22"/>
           <w:lang w:eastAsia="en-US" w:bidi="ar-SA"/>
         </w:rPr>
+        <w:lastRenderedPageBreak/>
         <w:drawing>
           <wp:anchor distT="0" distB="0" distL="114300" distR="114300" simplePos="0" relativeHeight="251674624" behindDoc="0" locked="0" layoutInCell="1" allowOverlap="1">
             <wp:simplePos x="0" y="0"/>
@@ -9926,7 +10111,7 @@
                     <pic:cNvPicPr/>
                   </pic:nvPicPr>
                   <pic:blipFill>
-                    <a:blip r:embed="rId6" cstate="print">
+                    <a:blip r:embed="rId36" cstate="print">
                       <a:alphaModFix/>
                       <a:lum/>
                     </a:blip>
@@ -10026,7 +10211,7 @@
                     <pic:cNvPicPr/>
                   </pic:nvPicPr>
                   <pic:blipFill>
-                    <a:blip r:embed="rId7" cstate="print">
+                    <a:blip r:embed="rId37" cstate="print">
                       <a:alphaModFix/>
                       <a:lum/>
                     </a:blip>
@@ -10086,7 +10271,6 @@
           <w:szCs w:val="22"/>
           <w:lang w:eastAsia="en-US" w:bidi="ar-SA"/>
         </w:rPr>
-        <w:lastRenderedPageBreak/>
         <w:drawing>
           <wp:anchor distT="0" distB="0" distL="114300" distR="114300" simplePos="0" relativeHeight="251675648" behindDoc="0" locked="0" layoutInCell="1" allowOverlap="1">
             <wp:simplePos x="0" y="0"/>
@@ -10109,7 +10293,7 @@
                     <pic:cNvPicPr/>
                   </pic:nvPicPr>
                   <pic:blipFill>
-                    <a:blip r:embed="rId8" cstate="print">
+                    <a:blip r:embed="rId38" cstate="print">
                       <a:alphaModFix/>
                       <a:lum/>
                     </a:blip>
@@ -10163,7 +10347,7 @@
                     <pic:cNvPicPr/>
                   </pic:nvPicPr>
                   <pic:blipFill>
-                    <a:blip r:embed="rId9" cstate="print">
+                    <a:blip r:embed="rId39" cstate="print">
                       <a:alphaModFix/>
                       <a:lum/>
                     </a:blip>
@@ -10233,6 +10417,7 @@
           <w:szCs w:val="22"/>
           <w:lang w:eastAsia="en-US" w:bidi="ar-SA"/>
         </w:rPr>
+        <w:lastRenderedPageBreak/>
         <w:drawing>
           <wp:anchor distT="0" distB="0" distL="114300" distR="114300" simplePos="0" relativeHeight="251660288" behindDoc="0" locked="0" layoutInCell="1" allowOverlap="1">
             <wp:simplePos x="0" y="0"/>
@@ -10255,7 +10440,7 @@
                     <pic:cNvPicPr/>
                   </pic:nvPicPr>
                   <pic:blipFill>
-                    <a:blip r:embed="rId10" cstate="print">
+                    <a:blip r:embed="rId40" cstate="print">
                       <a:alphaModFix/>
                       <a:lum/>
                     </a:blip>
@@ -10315,7 +10500,6 @@
           <w:szCs w:val="22"/>
           <w:lang w:eastAsia="en-US" w:bidi="ar-SA"/>
         </w:rPr>
-        <w:lastRenderedPageBreak/>
         <w:drawing>
           <wp:anchor distT="0" distB="0" distL="114300" distR="114300" simplePos="0" relativeHeight="251661312" behindDoc="0" locked="0" layoutInCell="1" allowOverlap="1">
             <wp:simplePos x="0" y="0"/>
@@ -10338,7 +10522,7 @@
                     <pic:cNvPicPr/>
                   </pic:nvPicPr>
                   <pic:blipFill>
-                    <a:blip r:embed="rId11" cstate="print">
+                    <a:blip r:embed="rId41" cstate="print">
                       <a:alphaModFix/>
                       <a:lum/>
                     </a:blip>
@@ -10392,7 +10576,7 @@
                     <pic:cNvPicPr/>
                   </pic:nvPicPr>
                   <pic:blipFill>
-                    <a:blip r:embed="rId12" cstate="print">
+                    <a:blip r:embed="rId42" cstate="print">
                       <a:alphaModFix/>
                       <a:lum/>
                     </a:blip>
@@ -10464,7 +10648,7 @@
                     <pic:cNvPicPr/>
                   </pic:nvPicPr>
                   <pic:blipFill>
-                    <a:blip r:embed="rId13" cstate="print">
+                    <a:blip r:embed="rId43" cstate="print">
                       <a:alphaModFix/>
                       <a:lum/>
                     </a:blip>
@@ -10544,6 +10728,7 @@
           <w:szCs w:val="22"/>
           <w:lang w:eastAsia="en-US" w:bidi="ar-SA"/>
         </w:rPr>
+        <w:lastRenderedPageBreak/>
         <w:drawing>
           <wp:anchor distT="0" distB="0" distL="114300" distR="114300" simplePos="0" relativeHeight="251665408" behindDoc="0" locked="0" layoutInCell="1" allowOverlap="1">
             <wp:simplePos x="0" y="0"/>
@@ -10566,7 +10751,7 @@
                     <pic:cNvPicPr/>
                   </pic:nvPicPr>
                   <pic:blipFill>
-                    <a:blip r:embed="rId14" cstate="print">
+                    <a:blip r:embed="rId44" cstate="print">
                       <a:alphaModFix/>
                       <a:lum/>
                     </a:blip>
@@ -10620,7 +10805,7 @@
                     <pic:cNvPicPr/>
                   </pic:nvPicPr>
                   <pic:blipFill>
-                    <a:blip r:embed="rId15" cstate="print">
+                    <a:blip r:embed="rId45" cstate="print">
                       <a:alphaModFix/>
                       <a:lum/>
                     </a:blip>
@@ -10698,7 +10883,6 @@
           <w:szCs w:val="22"/>
           <w:lang w:eastAsia="en-US" w:bidi="ar-SA"/>
         </w:rPr>
-        <w:lastRenderedPageBreak/>
         <w:drawing>
           <wp:anchor distT="0" distB="0" distL="114300" distR="114300" simplePos="0" relativeHeight="251667456" behindDoc="0" locked="0" layoutInCell="1" allowOverlap="1">
             <wp:simplePos x="0" y="0"/>
@@ -10721,7 +10905,7 @@
                     <pic:cNvPicPr/>
                   </pic:nvPicPr>
                   <pic:blipFill>
-                    <a:blip r:embed="rId16" cstate="print">
+                    <a:blip r:embed="rId46" cstate="print">
                       <a:alphaModFix/>
                       <a:lum/>
                     </a:blip>
@@ -10781,6 +10965,7 @@
           <w:szCs w:val="22"/>
           <w:lang w:eastAsia="en-US" w:bidi="ar-SA"/>
         </w:rPr>
+        <w:lastRenderedPageBreak/>
         <w:drawing>
           <wp:anchor distT="0" distB="0" distL="114300" distR="114300" simplePos="0" relativeHeight="251668480" behindDoc="0" locked="0" layoutInCell="1" allowOverlap="1">
             <wp:simplePos x="0" y="0"/>
@@ -10803,7 +10988,7 @@
                     <pic:cNvPicPr/>
                   </pic:nvPicPr>
                   <pic:blipFill>
-                    <a:blip r:embed="rId17" cstate="print">
+                    <a:blip r:embed="rId47" cstate="print">
                       <a:alphaModFix/>
                       <a:lum/>
                     </a:blip>
@@ -10863,7 +11048,6 @@
           <w:szCs w:val="22"/>
           <w:lang w:eastAsia="en-US" w:bidi="ar-SA"/>
         </w:rPr>
-        <w:lastRenderedPageBreak/>
         <w:drawing>
           <wp:anchor distT="0" distB="0" distL="114300" distR="114300" simplePos="0" relativeHeight="251669504" behindDoc="0" locked="0" layoutInCell="1" allowOverlap="1">
             <wp:simplePos x="0" y="0"/>
@@ -10886,7 +11070,7 @@
                     <pic:cNvPicPr/>
                   </pic:nvPicPr>
                   <pic:blipFill>
-                    <a:blip r:embed="rId18" cstate="print">
+                    <a:blip r:embed="rId48" cstate="print">
                       <a:alphaModFix/>
                       <a:lum/>
                     </a:blip>
@@ -10946,6 +11130,7 @@
           <w:szCs w:val="22"/>
           <w:lang w:eastAsia="en-US" w:bidi="ar-SA"/>
         </w:rPr>
+        <w:lastRenderedPageBreak/>
         <w:drawing>
           <wp:anchor distT="0" distB="0" distL="114300" distR="114300" simplePos="0" relativeHeight="251670528" behindDoc="0" locked="0" layoutInCell="1" allowOverlap="1">
             <wp:simplePos x="0" y="0"/>
@@ -10968,7 +11153,7 @@
                     <pic:cNvPicPr/>
                   </pic:nvPicPr>
                   <pic:blipFill>
-                    <a:blip r:embed="rId19" cstate="print">
+                    <a:blip r:embed="rId49" cstate="print">
                       <a:alphaModFix/>
                       <a:lum/>
                     </a:blip>
@@ -11097,7 +11282,7 @@
                     <pic:cNvPicPr/>
                   </pic:nvPicPr>
                   <pic:blipFill>
-                    <a:blip r:embed="rId20" cstate="print">
+                    <a:blip r:embed="rId50" cstate="print">
                       <a:alphaModFix/>
                       <a:lum/>
                     </a:blip>
@@ -11148,7 +11333,7 @@
                     <pic:cNvPicPr/>
                   </pic:nvPicPr>
                   <pic:blipFill>
-                    <a:blip r:embed="rId21" cstate="print">
+                    <a:blip r:embed="rId51" cstate="print">
                       <a:alphaModFix/>
                       <a:lum/>
                     </a:blip>
@@ -11199,7 +11384,7 @@
                     <pic:cNvPicPr/>
                   </pic:nvPicPr>
                   <pic:blipFill>
-                    <a:blip r:embed="rId22" cstate="print">
+                    <a:blip r:embed="rId52" cstate="print">
                       <a:alphaModFix/>
                       <a:lum/>
                     </a:blip>
@@ -11235,7 +11420,11 @@
     </w:p>
     <w:p>
       <w:r>
-        <w:t>We have no issues or concerns with our project’s progress so far. We were able to complete virtually all of the tasks that were originally planned for Iteration 1. The only tasks we did not complete were either determined unnecessary, or we decided it would be more appropriate to work on at a later date. In addition, we completed several tasks from Iteration 2, which opens up additional time in our schedule to potentially work on some additional features.</w:t>
+        <w:t xml:space="preserve">We have no issues or concerns with our project’s progress so far. We were able to complete virtually all of the tasks that were originally planned for Iteration 1. The only tasks we did not complete were either determined unnecessary, or we decided it would be more appropriate to work on at a later date. In addition, we completed </w:t>
+      </w:r>
+      <w:r>
+        <w:lastRenderedPageBreak/>
+        <w:t>several tasks from Iteration 2, which opens up additional time in our schedule to potentially work on some additional features.</w:t>
       </w:r>
     </w:p>
     <w:p>
@@ -13346,16 +13535,7 @@
                 <w:sz w:val="20"/>
                 <w:szCs w:val="20"/>
               </w:rPr>
-              <w:t xml:space="preserve"> </w:t>
-            </w:r>
-            <w:r>
-              <w:rPr>
-                <w:rFonts w:ascii="Arial" w:eastAsia="Times New Roman" w:hAnsi="Arial" w:cs="Arial"/>
-                <w:sz w:val="20"/>
-                <w:szCs w:val="20"/>
-              </w:rPr>
-              <w:lastRenderedPageBreak/>
-              <w:t>Web Service</w:t>
+              <w:t xml:space="preserve"> Web Service</w:t>
             </w:r>
           </w:p>
         </w:tc>
@@ -13380,7 +13560,6 @@
                 <w:sz w:val="20"/>
                 <w:szCs w:val="20"/>
               </w:rPr>
-              <w:lastRenderedPageBreak/>
               <w:t>Devin Turner</w:t>
             </w:r>
           </w:p>
@@ -13440,7 +13619,6 @@
                 <w:sz w:val="20"/>
                 <w:szCs w:val="20"/>
               </w:rPr>
-              <w:lastRenderedPageBreak/>
               <w:t>SternerLearn</w:t>
             </w:r>
             <w:proofErr w:type="spellEnd"/>
@@ -15488,13 +15666,9 @@
         <w:pStyle w:val="Heading2"/>
       </w:pPr>
       <w:r>
-        <w:t xml:space="preserve">Work to be </w:t>
-      </w:r>
-      <w:proofErr w:type="gramStart"/>
-      <w:r>
-        <w:t>Completed</w:t>
-      </w:r>
-      <w:proofErr w:type="gramEnd"/>
+        <w:lastRenderedPageBreak/>
+        <w:t>Work to be Completed</w:t>
+      </w:r>
     </w:p>
     <w:p>
       <w:r>
@@ -15521,7 +15695,7 @@
       </w:r>
     </w:p>
     <w:p>
-      <w:hyperlink r:id="rId23" w:history="1">
+      <w:hyperlink r:id="rId53" w:history="1">
         <w:r>
           <w:rPr>
             <w:rStyle w:val="Hyperlink"/>
@@ -15544,7 +15718,7 @@
       <w:proofErr w:type="spellEnd"/>
     </w:p>
     <w:p>
-      <w:hyperlink r:id="rId24" w:history="1">
+      <w:hyperlink r:id="rId54" w:history="1">
         <w:r>
           <w:rPr>
             <w:rStyle w:val="Hyperlink"/>
@@ -15578,8 +15752,30 @@
         <w:pStyle w:val="Heading2"/>
       </w:pPr>
       <w:r>
-        <w:lastRenderedPageBreak/>
         <w:t>Web Services</w:t>
+      </w:r>
+    </w:p>
+    <w:p>
+      <w:hyperlink r:id="rId55" w:history="1">
+        <w:r>
+          <w:rPr>
+            <w:rStyle w:val="Hyperlink"/>
+          </w:rPr>
+          <w:t>http://170.224.169.101/Iteration1/AccountService.asmx</w:t>
+        </w:r>
+      </w:hyperlink>
+    </w:p>
+    <w:p>
+      <w:hyperlink r:id="rId56" w:history="1">
+        <w:r>
+          <w:rPr>
+            <w:rStyle w:val="Hyperlink"/>
+          </w:rPr>
+          <w:t>http://170.224.169.101/Iteration1/StudentDataService.asmx</w:t>
+        </w:r>
+      </w:hyperlink>
+      <w:r>
+        <w:t xml:space="preserve"> </w:t>
       </w:r>
     </w:p>
     <w:p>
@@ -15603,7 +15799,7 @@
           <w:szCs w:val="22"/>
         </w:rPr>
       </w:pPr>
-      <w:hyperlink r:id="rId25" w:history="1">
+      <w:hyperlink r:id="rId57" w:history="1">
         <w:r>
           <w:rPr>
             <w:rFonts w:asciiTheme="minorHAnsi" w:eastAsia="Times New Roman" w:hAnsiTheme="minorHAnsi"/>
@@ -16009,7 +16205,7 @@
       <w:u w:val="single"/>
     </w:rPr>
   </w:style>
-  <w:style w:type="table" w:styleId="LightShading">
+  <w:style w:type="table" w:customStyle="1" w:styleId="LightShading">
     <w:name w:val="Light Shading"/>
     <w:basedOn w:val="TableNormal"/>
     <w:uiPriority w:val="60"/>
@@ -16210,36 +16406,6 @@
         </w:p>
       </w:docPartBody>
     </w:docPart>
-    <w:docPart>
-      <w:docPartPr>
-        <w:name w:val="EC5694FDF3F44659857A37CEA2BBCA81"/>
-        <w:category>
-          <w:name w:val="General"/>
-          <w:gallery w:val="placeholder"/>
-        </w:category>
-        <w:types>
-          <w:type w:val="bbPlcHdr"/>
-        </w:types>
-        <w:behaviors>
-          <w:behavior w:val="content"/>
-        </w:behaviors>
-        <w:guid w:val="{0B0CE32E-C8D3-4607-A19F-1BE5E21FC3EE}"/>
-      </w:docPartPr>
-      <w:docPartBody>
-        <w:p>
-          <w:pPr>
-            <w:pStyle w:val="EC5694FDF3F44659857A37CEA2BBCA81"/>
-          </w:pPr>
-          <w:r>
-            <w:rPr>
-              <w:b/>
-              <w:bCs/>
-            </w:rPr>
-            <w:t>[Type the author name]</w:t>
-          </w:r>
-        </w:p>
-      </w:docPartBody>
-    </w:docPart>
   </w:docParts>
 </w:glossaryDocument>
 </file>
@@ -16318,6 +16484,7 @@
     <w:rsidRoot w:val="00C8630E"/>
     <w:rsid w:val="004C0605"/>
     <w:rsid w:val="00805FA0"/>
+    <w:rsid w:val="00AE3AAC"/>
     <w:rsid w:val="00C8630E"/>
   </w:rsids>
   <m:mathPr>
@@ -16877,7 +17044,7 @@
 </file>
 
 <file path=customXml/itemProps2.xml><?xml version="1.0" encoding="utf-8"?>
-<ds:datastoreItem xmlns:ds="http://schemas.openxmlformats.org/officeDocument/2006/customXml" ds:itemID="{BE032278-8CC0-4727-9A5A-F94E571EE701}">
+<ds:datastoreItem xmlns:ds="http://schemas.openxmlformats.org/officeDocument/2006/customXml" ds:itemID="{01E8C50C-7CBC-4146-8D8C-BFBA3F7142C6}">
   <ds:schemaRefs>
     <ds:schemaRef ds:uri="http://schemas.openxmlformats.org/officeDocument/2006/bibliography"/>
   </ds:schemaRefs>

</xml_diff>